<commit_message>
Add a definition of futur graphic chart
</commit_message>
<xml_diff>
--- a/Justification des Users Stories en lien avec les vues.docx
+++ b/Justification des Users Stories en lien avec les vues.docx
@@ -107,13 +107,7 @@
         </w:numPr>
       </w:pPr>
       <w:r>
-        <w:t xml:space="preserve">Utilisation secondaire de l'application :  Etre le meilleur dresseur, avoir les </w:t>
-      </w:r>
-      <w:r>
-        <w:t>Pokémons</w:t>
-      </w:r>
-      <w:r>
-        <w:t xml:space="preserve"> qui ont le plus haut niveau, chaque jour dans la cours face aux copains.</w:t>
+        <w:t>Utilisation secondaire de l'application :  Etre le meilleur dresseur, avoir les Pokémons qui ont le plus haut niveau, chaque jour dans la cours face aux copains.</w:t>
       </w:r>
     </w:p>
     <w:p>
@@ -125,13 +119,7 @@
         </w:numPr>
       </w:pPr>
       <w:r>
-        <w:t xml:space="preserve">Pourquoi cette application et pas une autre : Les autres version étaient un succès, et noël approche, c'est la seule fois de l'année ou il a le droit d'obtenir </w:t>
-      </w:r>
-      <w:r>
-        <w:t>quelques choses</w:t>
-      </w:r>
-      <w:r>
-        <w:t xml:space="preserve"> de récent.</w:t>
+        <w:t>Pourquoi cette application et pas une autre : Les autres version étaient un succès, et noël approche, c'est la seule fois de l'année ou il a le droit d'obtenir quelques choses de récent.</w:t>
       </w:r>
     </w:p>
     <w:p>
@@ -149,13 +137,7 @@
         <w:t xml:space="preserve"> et 3 boutons d’interactions</w:t>
       </w:r>
       <w:r>
-        <w:t xml:space="preserve">, 1 pour valider l’exécution des actions, 1 pour annuler </w:t>
-      </w:r>
-      <w:r>
-        <w:t xml:space="preserve">l’exécution </w:t>
-      </w:r>
-      <w:r>
-        <w:t>des actions et 1 central pour ouvrir le menu principal</w:t>
+        <w:t>, 1 pour valider l’exécution des actions, 1 pour annuler l’exécution des actions et 1 central pour ouvrir le menu principal</w:t>
       </w:r>
       <w:r>
         <w:t>.</w:t>
@@ -215,13 +197,7 @@
         </w:numPr>
       </w:pPr>
       <w:r>
-        <w:t xml:space="preserve">Milieu Social : Riche, dépensier à outrance, achète tout, peu importe le prix, </w:t>
-      </w:r>
-      <w:r>
-        <w:t>ses parents</w:t>
-      </w:r>
-      <w:r>
-        <w:t xml:space="preserve"> lui cède tout, 800€/mois d'argent de poche. C'est un tricheur invétéré.</w:t>
+        <w:t>Milieu Social : Riche, dépensier à outrance, achète tout, peu importe le prix, ses parents lui cède tout, 800€/mois d'argent de poche. C'est un tricheur invétéré.</w:t>
       </w:r>
     </w:p>
     <w:p>
@@ -257,10 +233,7 @@
         </w:numPr>
       </w:pPr>
       <w:r>
-        <w:t xml:space="preserve">Expertise sur le sujet traité : Possède tous les produits </w:t>
-      </w:r>
-      <w:r>
-        <w:t>Pokémons</w:t>
+        <w:t>Expertise sur le sujet traité : Possède tous les produits Pokémons</w:t>
       </w:r>
     </w:p>
     <w:p>
@@ -284,13 +257,7 @@
         </w:numPr>
       </w:pPr>
       <w:r>
-        <w:t xml:space="preserve">Utilisation secondaire de l'application : Collecter tous les </w:t>
-      </w:r>
-      <w:r>
-        <w:t>Pokémons</w:t>
-      </w:r>
-      <w:r>
-        <w:t>, de toutes les générations, sans oublier un seul, y compris les plus rares !</w:t>
+        <w:t>Utilisation secondaire de l'application : Collecter tous les Pokémons, de toutes les générations, sans oublier un seul, y compris les plus rares !</w:t>
       </w:r>
     </w:p>
     <w:p>
@@ -336,19 +303,7 @@
         </w:rPr>
       </w:pPr>
       <w:r>
-        <w:t xml:space="preserve">De par son but </w:t>
-      </w:r>
-      <w:r>
-        <w:t>secondaire</w:t>
-      </w:r>
-      <w:r>
-        <w:t xml:space="preserve">, on veillera à ce que </w:t>
-      </w:r>
-      <w:r>
-        <w:t>Stanley</w:t>
-      </w:r>
-      <w:r>
-        <w:t xml:space="preserve"> puisse accéder en moins de 3 actions au </w:t>
+        <w:t xml:space="preserve">De par son but secondaire, on veillera à ce que Stanley puisse accéder en moins de 3 actions au </w:t>
       </w:r>
       <w:proofErr w:type="spellStart"/>
       <w:r>
@@ -356,10 +311,7 @@
       </w:r>
       <w:proofErr w:type="spellEnd"/>
       <w:r>
-        <w:t xml:space="preserve"> pour frimer </w:t>
-      </w:r>
-      <w:r>
-        <w:t>en montrant le nombre de Pokémons collecter.</w:t>
+        <w:t xml:space="preserve"> pour frimer en montrant le nombre de Pokémons collecter.</w:t>
       </w:r>
     </w:p>
     <w:p>
@@ -431,13 +383,7 @@
         </w:numPr>
       </w:pPr>
       <w:r>
-        <w:t xml:space="preserve">Expertise sur le sujet traité : A grandi avec </w:t>
-      </w:r>
-      <w:r>
-        <w:t>Pokémon</w:t>
-      </w:r>
-      <w:r>
-        <w:t xml:space="preserve"> et fait perdurer ce lien magique</w:t>
+        <w:t>Expertise sur le sujet traité : A grandi avec Pokémon et fait perdurer ce lien magique</w:t>
       </w:r>
     </w:p>
     <w:p>
@@ -558,13 +504,7 @@
         </w:numPr>
       </w:pPr>
       <w:r>
-        <w:t xml:space="preserve">Milieu Social : </w:t>
-      </w:r>
-      <w:r>
-        <w:t>Chômage</w:t>
-      </w:r>
-      <w:r>
-        <w:t xml:space="preserve"> et célibataire, en profite pour rejouer à des jeux de sa jeunesse</w:t>
+        <w:t>Milieu Social : Chômage et célibataire, en profite pour rejouer à des jeux de sa jeunesse</w:t>
       </w:r>
     </w:p>
     <w:p>
@@ -600,13 +540,7 @@
         </w:numPr>
       </w:pPr>
       <w:r>
-        <w:t xml:space="preserve">Expertise sur le sujet traité : Connais le générique par </w:t>
-      </w:r>
-      <w:r>
-        <w:t>cœur</w:t>
-      </w:r>
-      <w:r>
-        <w:t>, peut être défier sur le sujet, participe à des débats à ce propos.</w:t>
+        <w:t>Expertise sur le sujet traité : Connais le générique par cœur, peut être défier sur le sujet, participe à des débats à ce propos.</w:t>
       </w:r>
     </w:p>
     <w:p>
@@ -630,13 +564,7 @@
         </w:numPr>
       </w:pPr>
       <w:r>
-        <w:t xml:space="preserve">Utilisation secondaire de l'application : Revivre des moments de sa jeunesse en visant plutôt les actions et les </w:t>
-      </w:r>
-      <w:r>
-        <w:t>Pokémons</w:t>
-      </w:r>
-      <w:r>
-        <w:t xml:space="preserve"> en rapport avec les versions de son enfance.</w:t>
+        <w:t>Utilisation secondaire de l'application : Revivre des moments de sa jeunesse en visant plutôt les actions et les Pokémons en rapport avec les versions de son enfance.</w:t>
       </w:r>
     </w:p>
     <w:p>
@@ -659,9 +587,284 @@
         <w:br/>
         <w:t>Se déplacer d’un point A et à un point B en quelques instant grâce à ses Pokémons de type Vol à travers la carte du jeu.</w:t>
       </w:r>
+    </w:p>
+    <w:p>
+      <w:r>
+        <w:br w:type="page"/>
+      </w:r>
+    </w:p>
+    <w:p>
+      <w:pPr>
+        <w:pStyle w:val="Titre2"/>
+      </w:pPr>
+      <w:r>
+        <w:lastRenderedPageBreak/>
+        <w:t>Charte graphique</w:t>
+      </w:r>
+    </w:p>
+    <w:p>
+      <w:r>
+        <w:t>On est parti sur un thème sombre. Pour éviter la fatigue utilisateur notamment.</w:t>
+      </w:r>
+    </w:p>
+    <w:p>
+      <w:r>
+        <w:rPr>
+          <w:noProof/>
+          <w:lang w:eastAsia="fr-FR"/>
+        </w:rPr>
+        <mc:AlternateContent>
+          <mc:Choice Requires="wps">
+            <w:drawing>
+              <wp:anchor distT="0" distB="0" distL="114300" distR="114300" simplePos="0" relativeHeight="251661312" behindDoc="0" locked="0" layoutInCell="1" allowOverlap="1">
+                <wp:simplePos x="0" y="0"/>
+                <wp:positionH relativeFrom="column">
+                  <wp:posOffset>5778983</wp:posOffset>
+                </wp:positionH>
+                <wp:positionV relativeFrom="paragraph">
+                  <wp:posOffset>23749</wp:posOffset>
+                </wp:positionV>
+                <wp:extent cx="512064" cy="124358"/>
+                <wp:effectExtent l="0" t="0" r="21590" b="28575"/>
+                <wp:wrapNone/>
+                <wp:docPr id="3" name="Rectangle 3"/>
+                <wp:cNvGraphicFramePr/>
+                <a:graphic xmlns:a="http://schemas.openxmlformats.org/drawingml/2006/main">
+                  <a:graphicData uri="http://schemas.microsoft.com/office/word/2010/wordprocessingShape">
+                    <wps:wsp>
+                      <wps:cNvSpPr/>
+                      <wps:spPr>
+                        <a:xfrm>
+                          <a:off x="0" y="0"/>
+                          <a:ext cx="512064" cy="124358"/>
+                        </a:xfrm>
+                        <a:prstGeom prst="rect">
+                          <a:avLst/>
+                        </a:prstGeom>
+                        <a:solidFill>
+                          <a:schemeClr val="tx1"/>
+                        </a:solidFill>
+                      </wps:spPr>
+                      <wps:style>
+                        <a:lnRef idx="2">
+                          <a:schemeClr val="accent1">
+                            <a:shade val="50000"/>
+                          </a:schemeClr>
+                        </a:lnRef>
+                        <a:fillRef idx="1">
+                          <a:schemeClr val="accent1"/>
+                        </a:fillRef>
+                        <a:effectRef idx="0">
+                          <a:schemeClr val="accent1"/>
+                        </a:effectRef>
+                        <a:fontRef idx="minor">
+                          <a:schemeClr val="lt1"/>
+                        </a:fontRef>
+                      </wps:style>
+                      <wps:bodyPr rot="0" spcFirstLastPara="0" vertOverflow="overflow" horzOverflow="overflow" vert="horz" wrap="square" lIns="91440" tIns="45720" rIns="91440" bIns="45720" numCol="1" spcCol="0" rtlCol="0" fromWordArt="0" anchor="ctr" anchorCtr="0" forceAA="0" compatLnSpc="1">
+                        <a:prstTxWarp prst="textNoShape">
+                          <a:avLst/>
+                        </a:prstTxWarp>
+                        <a:noAutofit/>
+                      </wps:bodyPr>
+                    </wps:wsp>
+                  </a:graphicData>
+                </a:graphic>
+              </wp:anchor>
+            </w:drawing>
+          </mc:Choice>
+          <mc:Fallback>
+            <w:pict>
+              <v:rect w14:anchorId="42D54E92" id="Rectangle 3" o:spid="_x0000_s1026" style="position:absolute;margin-left:455.05pt;margin-top:1.85pt;width:40.3pt;height:9.8pt;z-index:251661312;visibility:visible;mso-wrap-style:square;mso-wrap-distance-left:9pt;mso-wrap-distance-top:0;mso-wrap-distance-right:9pt;mso-wrap-distance-bottom:0;mso-position-horizontal:absolute;mso-position-horizontal-relative:text;mso-position-vertical:absolute;mso-position-vertical-relative:text;v-text-anchor:middle" o:gfxdata="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" fillcolor="black [3213]" strokecolor="#1f4d78 [1604]" strokeweight="1pt"/>
+            </w:pict>
+          </mc:Fallback>
+        </mc:AlternateContent>
+      </w:r>
+      <w:r>
+        <w:t xml:space="preserve">On a défini le background </w:t>
+      </w:r>
+      <w:r>
+        <w:t xml:space="preserve">en </w:t>
+      </w:r>
+      <w:r>
+        <w:t>noir pour sa représentation du sentiment de protection et de classique.</w:t>
+      </w:r>
+    </w:p>
+    <w:p>
+      <w:r>
+        <w:rPr>
+          <w:noProof/>
+          <w:lang w:eastAsia="fr-FR"/>
+        </w:rPr>
+        <mc:AlternateContent>
+          <mc:Choice Requires="wps">
+            <w:drawing>
+              <wp:anchor distT="0" distB="0" distL="114300" distR="114300" simplePos="0" relativeHeight="251659264" behindDoc="0" locked="0" layoutInCell="1" allowOverlap="1" wp14:anchorId="32862892" wp14:editId="5FCF3B29">
+                <wp:simplePos x="0" y="0"/>
+                <wp:positionH relativeFrom="column">
+                  <wp:posOffset>3233293</wp:posOffset>
+                </wp:positionH>
+                <wp:positionV relativeFrom="paragraph">
+                  <wp:posOffset>220802</wp:posOffset>
+                </wp:positionV>
+                <wp:extent cx="657860" cy="153619"/>
+                <wp:effectExtent l="0" t="0" r="27940" b="18415"/>
+                <wp:wrapNone/>
+                <wp:docPr id="1" name="Rectangle 1"/>
+                <wp:cNvGraphicFramePr/>
+                <a:graphic xmlns:a="http://schemas.openxmlformats.org/drawingml/2006/main">
+                  <a:graphicData uri="http://schemas.microsoft.com/office/word/2010/wordprocessingShape">
+                    <wps:wsp>
+                      <wps:cNvSpPr/>
+                      <wps:spPr>
+                        <a:xfrm>
+                          <a:off x="0" y="0"/>
+                          <a:ext cx="657860" cy="153619"/>
+                        </a:xfrm>
+                        <a:prstGeom prst="rect">
+                          <a:avLst/>
+                        </a:prstGeom>
+                        <a:solidFill>
+                          <a:srgbClr val="E07C29">
+                            <a:alpha val="50196"/>
+                          </a:srgbClr>
+                        </a:solidFill>
+                      </wps:spPr>
+                      <wps:style>
+                        <a:lnRef idx="2">
+                          <a:schemeClr val="accent1">
+                            <a:shade val="50000"/>
+                          </a:schemeClr>
+                        </a:lnRef>
+                        <a:fillRef idx="1">
+                          <a:schemeClr val="accent1"/>
+                        </a:fillRef>
+                        <a:effectRef idx="0">
+                          <a:schemeClr val="accent1"/>
+                        </a:effectRef>
+                        <a:fontRef idx="minor">
+                          <a:schemeClr val="lt1"/>
+                        </a:fontRef>
+                      </wps:style>
+                      <wps:bodyPr rot="0" spcFirstLastPara="0" vertOverflow="overflow" horzOverflow="overflow" vert="horz" wrap="square" lIns="91440" tIns="45720" rIns="91440" bIns="45720" numCol="1" spcCol="0" rtlCol="0" fromWordArt="0" anchor="ctr" anchorCtr="0" forceAA="0" compatLnSpc="1">
+                        <a:prstTxWarp prst="textNoShape">
+                          <a:avLst/>
+                        </a:prstTxWarp>
+                        <a:noAutofit/>
+                      </wps:bodyPr>
+                    </wps:wsp>
+                  </a:graphicData>
+                </a:graphic>
+                <wp14:sizeRelV relativeFrom="margin">
+                  <wp14:pctHeight>0</wp14:pctHeight>
+                </wp14:sizeRelV>
+              </wp:anchor>
+            </w:drawing>
+          </mc:Choice>
+          <mc:Fallback>
+            <w:pict>
+              <v:rect w14:anchorId="3A91E6E0" id="Rectangle 1" o:spid="_x0000_s1026" style="position:absolute;margin-left:254.6pt;margin-top:17.4pt;width:51.8pt;height:12.1pt;z-index:251659264;visibility:visible;mso-wrap-style:square;mso-height-percent:0;mso-wrap-distance-left:9pt;mso-wrap-distance-top:0;mso-wrap-distance-right:9pt;mso-wrap-distance-bottom:0;mso-position-horizontal:absolute;mso-position-horizontal-relative:text;mso-position-vertical:absolute;mso-position-vertical-relative:text;mso-height-percent:0;mso-height-relative:margin;v-text-anchor:middle" o:gfxdata="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" fillcolor="#e07c29" strokecolor="#1f4d78 [1604]" strokeweight="1pt">
+                <v:fill opacity="32896f"/>
+              </v:rect>
+            </w:pict>
+          </mc:Fallback>
+        </mc:AlternateContent>
+      </w:r>
       <w:bookmarkStart w:id="0" w:name="_GoBack"/>
+      <w:r>
+        <w:rPr>
+          <w:noProof/>
+          <w:lang w:eastAsia="fr-FR"/>
+        </w:rPr>
+        <mc:AlternateContent>
+          <mc:Choice Requires="wps">
+            <w:drawing>
+              <wp:anchor distT="0" distB="0" distL="114300" distR="114300" simplePos="0" relativeHeight="251660288" behindDoc="0" locked="0" layoutInCell="1" allowOverlap="1" wp14:anchorId="37D34888" wp14:editId="3F926BDD">
+                <wp:simplePos x="0" y="0"/>
+                <wp:positionH relativeFrom="column">
+                  <wp:posOffset>5339969</wp:posOffset>
+                </wp:positionH>
+                <wp:positionV relativeFrom="paragraph">
+                  <wp:posOffset>15722</wp:posOffset>
+                </wp:positionV>
+                <wp:extent cx="929030" cy="146304"/>
+                <wp:effectExtent l="0" t="0" r="23495" b="25400"/>
+                <wp:wrapNone/>
+                <wp:docPr id="2" name="Rectangle 2"/>
+                <wp:cNvGraphicFramePr/>
+                <a:graphic xmlns:a="http://schemas.openxmlformats.org/drawingml/2006/main">
+                  <a:graphicData uri="http://schemas.microsoft.com/office/word/2010/wordprocessingShape">
+                    <wps:wsp>
+                      <wps:cNvSpPr/>
+                      <wps:spPr>
+                        <a:xfrm>
+                          <a:off x="0" y="0"/>
+                          <a:ext cx="929030" cy="146304"/>
+                        </a:xfrm>
+                        <a:prstGeom prst="rect">
+                          <a:avLst/>
+                        </a:prstGeom>
+                        <a:solidFill>
+                          <a:srgbClr val="E65400">
+                            <a:alpha val="30196"/>
+                          </a:srgbClr>
+                        </a:solidFill>
+                      </wps:spPr>
+                      <wps:style>
+                        <a:lnRef idx="2">
+                          <a:schemeClr val="accent1">
+                            <a:shade val="50000"/>
+                          </a:schemeClr>
+                        </a:lnRef>
+                        <a:fillRef idx="1">
+                          <a:schemeClr val="accent1"/>
+                        </a:fillRef>
+                        <a:effectRef idx="0">
+                          <a:schemeClr val="accent1"/>
+                        </a:effectRef>
+                        <a:fontRef idx="minor">
+                          <a:schemeClr val="lt1"/>
+                        </a:fontRef>
+                      </wps:style>
+                      <wps:bodyPr rot="0" spcFirstLastPara="0" vertOverflow="overflow" horzOverflow="overflow" vert="horz" wrap="square" lIns="91440" tIns="45720" rIns="91440" bIns="45720" numCol="1" spcCol="0" rtlCol="0" fromWordArt="0" anchor="ctr" anchorCtr="0" forceAA="0" compatLnSpc="1">
+                        <a:prstTxWarp prst="textNoShape">
+                          <a:avLst/>
+                        </a:prstTxWarp>
+                        <a:noAutofit/>
+                      </wps:bodyPr>
+                    </wps:wsp>
+                  </a:graphicData>
+                </a:graphic>
+              </wp:anchor>
+            </w:drawing>
+          </mc:Choice>
+          <mc:Fallback>
+            <w:pict>
+              <v:rect w14:anchorId="652CB9C0" id="Rectangle 2" o:spid="_x0000_s1026" style="position:absolute;margin-left:420.45pt;margin-top:1.25pt;width:73.15pt;height:11.5pt;z-index:251660288;visibility:visible;mso-wrap-style:square;mso-wrap-distance-left:9pt;mso-wrap-distance-top:0;mso-wrap-distance-right:9pt;mso-wrap-distance-bottom:0;mso-position-horizontal:absolute;mso-position-horizontal-relative:text;mso-position-vertical:absolute;mso-position-vertical-relative:text;v-text-anchor:middle" o:gfxdata="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" fillcolor="#e65400" strokecolor="#1f4d78 [1604]" strokeweight="1pt">
+                <v:fill opacity="19789f"/>
+              </v:rect>
+            </w:pict>
+          </mc:Fallback>
+        </mc:AlternateContent>
+      </w:r>
       <w:bookmarkEnd w:id="0"/>
-    </w:p>
+      <w:r>
+        <w:t>Les boutons sont en orange, pour inspirer le sentiment de succès tout autant que le courage.</w:t>
+      </w:r>
+      <w:r>
+        <w:br/>
+      </w:r>
+      <w:r>
+        <w:t xml:space="preserve">Parfait pour les Pokémons sélectionnés pour </w:t>
+      </w:r>
+      <w:r>
+        <w:t>le combat</w:t>
+      </w:r>
+      <w:r>
+        <w:t>.</w:t>
+      </w:r>
+    </w:p>
+    <w:p/>
     <w:sectPr>
       <w:pgSz w:w="11906" w:h="16838"/>
       <w:pgMar w:top="1417" w:right="1417" w:bottom="1417" w:left="1417" w:header="708" w:footer="708" w:gutter="0"/>
@@ -1911,7 +2114,7 @@
 </file>
 
 <file path=customXml/itemProps1.xml><?xml version="1.0" encoding="utf-8"?>
-<ds:datastoreItem xmlns:ds="http://schemas.openxmlformats.org/officeDocument/2006/customXml" ds:itemID="{7CCC33B9-5281-4329-9337-4CCD22D001C8}">
+<ds:datastoreItem xmlns:ds="http://schemas.openxmlformats.org/officeDocument/2006/customXml" ds:itemID="{313DAC68-9882-404E-9FE6-34CE1C5031E4}">
   <ds:schemaRefs>
     <ds:schemaRef ds:uri="http://schemas.openxmlformats.org/officeDocument/2006/bibliography"/>
   </ds:schemaRefs>

</xml_diff>

<commit_message>
Update docs. renamed player sprites.
</commit_message>
<xml_diff>
--- a/Justification des Users Stories en lien avec les vues.docx
+++ b/Justification des Users Stories en lien avec les vues.docx
@@ -7,15 +7,7 @@
         <w:pStyle w:val="Titre1"/>
       </w:pPr>
       <w:r>
-        <w:t xml:space="preserve">Justification des </w:t>
-      </w:r>
-      <w:proofErr w:type="spellStart"/>
-      <w:r>
-        <w:t>Users</w:t>
-      </w:r>
-      <w:proofErr w:type="spellEnd"/>
-      <w:r>
-        <w:t xml:space="preserve"> Stories en lien avec les vues.</w:t>
+        <w:t>Justification des Users Stories en lien avec les vues.</w:t>
       </w:r>
     </w:p>
     <w:p>
@@ -279,15 +271,7 @@
     </w:p>
     <w:p>
       <w:r>
-        <w:t xml:space="preserve">C’est pourquoi le gestionnaire sera affiché en permanence en haut de la fenêtre de déplacement et qu’il pourra modifier l’ordre de sa </w:t>
-      </w:r>
-      <w:proofErr w:type="spellStart"/>
-      <w:r>
-        <w:t>stack</w:t>
-      </w:r>
-      <w:proofErr w:type="spellEnd"/>
-      <w:r>
-        <w:t xml:space="preserve"> de combat avec un simple « Drag and Drop »</w:t>
+        <w:t>C’est pourquoi le gestionnaire sera affiché en permanence en haut de la fenêtre de déplacement et qu’il pourra modifier l’ordre de sa stack de combat avec un simple « Drag and Drop »</w:t>
       </w:r>
       <w:r>
         <w:t xml:space="preserve"> en sachant que les 6 premiers sont ceux dispo pour les combats et que les suivants sont ceux possédés et pouvant être mis au combat.</w:t>
@@ -303,15 +287,7 @@
         </w:rPr>
       </w:pPr>
       <w:r>
-        <w:t xml:space="preserve">De par son but secondaire, on veillera à ce que Stanley puisse accéder en moins de 3 actions au </w:t>
-      </w:r>
-      <w:proofErr w:type="spellStart"/>
-      <w:r>
-        <w:t>Pokédex</w:t>
-      </w:r>
-      <w:proofErr w:type="spellEnd"/>
-      <w:r>
-        <w:t xml:space="preserve"> pour frimer en montrant le nombre de Pokémons collecter.</w:t>
+        <w:t>De par son but secondaire, on veillera à ce que Stanley puisse accéder en moins de 3 actions au Pokédex pour frimer en montrant le nombre de Pokémons collecter.</w:t>
       </w:r>
     </w:p>
     <w:p>
@@ -426,19 +402,9 @@
       <w:r>
         <w:t xml:space="preserve">Jeffrey est donc un </w:t>
       </w:r>
-      <w:proofErr w:type="spellStart"/>
-      <w:r>
-        <w:t>casual</w:t>
-      </w:r>
-      <w:proofErr w:type="spellEnd"/>
-      <w:r>
-        <w:t xml:space="preserve"> </w:t>
-      </w:r>
-      <w:proofErr w:type="spellStart"/>
-      <w:r>
-        <w:t>gamer</w:t>
-      </w:r>
-      <w:proofErr w:type="spellEnd"/>
+      <w:r>
+        <w:t>joueur occasionnel</w:t>
+      </w:r>
       <w:r>
         <w:t xml:space="preserve">, il ne cherche pas autre chose que se détendre et du fait de son </w:t>
       </w:r>
@@ -604,10 +570,38 @@
     </w:p>
     <w:p>
       <w:r>
-        <w:t>On est parti sur un thème sombre. Pour éviter la fatigue utilisateur notamment.</w:t>
-      </w:r>
-    </w:p>
-    <w:p>
+        <w:t>O</w:t>
+      </w:r>
+      <w:r>
+        <w:t>n est parti sur un thème sombre p</w:t>
+      </w:r>
+      <w:r>
+        <w:t>our éviter la fatigue utilisateur notamment.</w:t>
+      </w:r>
+    </w:p>
+    <w:p>
+      <w:pPr>
+        <w:rPr>
+          <w:noProof/>
+          <w:lang w:eastAsia="fr-FR"/>
+        </w:rPr>
+      </w:pPr>
+      <w:r>
+        <w:t xml:space="preserve">On a défini le background </w:t>
+      </w:r>
+      <w:r>
+        <w:t xml:space="preserve">en </w:t>
+      </w:r>
+      <w:r>
+        <w:t>noir pour sa représentation du sentiment de protection et de classique.</w:t>
+      </w:r>
+      <w:r>
+        <w:rPr>
+          <w:noProof/>
+          <w:lang w:eastAsia="fr-FR"/>
+        </w:rPr>
+        <w:t xml:space="preserve"> </w:t>
+      </w:r>
       <w:r>
         <w:rPr>
           <w:noProof/>
@@ -616,17 +610,9 @@
         <mc:AlternateContent>
           <mc:Choice Requires="wps">
             <w:drawing>
-              <wp:anchor distT="0" distB="0" distL="114300" distR="114300" simplePos="0" relativeHeight="251661312" behindDoc="0" locked="0" layoutInCell="1" allowOverlap="1">
-                <wp:simplePos x="0" y="0"/>
-                <wp:positionH relativeFrom="column">
-                  <wp:posOffset>5778983</wp:posOffset>
-                </wp:positionH>
-                <wp:positionV relativeFrom="paragraph">
-                  <wp:posOffset>23749</wp:posOffset>
-                </wp:positionV>
+              <wp:inline distT="0" distB="0" distL="0" distR="0" wp14:anchorId="108261BC" wp14:editId="74EC27B6">
                 <wp:extent cx="512064" cy="124358"/>
                 <wp:effectExtent l="0" t="0" r="21590" b="28575"/>
-                <wp:wrapNone/>
                 <wp:docPr id="3" name="Rectangle 3"/>
                 <wp:cNvGraphicFramePr/>
                 <a:graphic xmlns:a="http://schemas.openxmlformats.org/drawingml/2006/main">
@@ -670,27 +656,36 @@
                     </wps:wsp>
                   </a:graphicData>
                 </a:graphic>
-              </wp:anchor>
+              </wp:inline>
             </w:drawing>
           </mc:Choice>
           <mc:Fallback>
             <w:pict>
-              <v:rect w14:anchorId="42D54E92" id="Rectangle 3" o:spid="_x0000_s1026" style="position:absolute;margin-left:455.05pt;margin-top:1.85pt;width:40.3pt;height:9.8pt;z-index:251661312;visibility:visible;mso-wrap-style:square;mso-wrap-distance-left:9pt;mso-wrap-distance-top:0;mso-wrap-distance-right:9pt;mso-wrap-distance-bottom:0;mso-position-horizontal:absolute;mso-position-horizontal-relative:text;mso-position-vertical:absolute;mso-position-vertical-relative:text;v-text-anchor:middle" o:gfxdata="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" fillcolor="black [3213]" strokecolor="#1f4d78 [1604]" strokeweight="1pt"/>
+              <v:rect w14:anchorId="2C1260D0" id="Rectangle 3" o:spid="_x0000_s1026" style="width:40.3pt;height:9.8pt;visibility:visible;mso-wrap-style:square;mso-left-percent:-10001;mso-top-percent:-10001;mso-position-horizontal:absolute;mso-position-horizontal-relative:char;mso-position-vertical:absolute;mso-position-vertical-relative:line;mso-left-percent:-10001;mso-top-percent:-10001;v-text-anchor:middle" o:gfxdata="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" fillcolor="black [3213]" strokecolor="#1f4d78 [1604]" strokeweight="1pt">
+                <w10:anchorlock/>
+              </v:rect>
             </w:pict>
           </mc:Fallback>
         </mc:AlternateContent>
       </w:r>
-      <w:r>
-        <w:t xml:space="preserve">On a défini le background </w:t>
-      </w:r>
-      <w:r>
-        <w:t xml:space="preserve">en </w:t>
-      </w:r>
-      <w:r>
-        <w:t>noir pour sa représentation du sentiment de protection et de classique.</w:t>
-      </w:r>
-    </w:p>
-    <w:p>
+    </w:p>
+    <w:p>
+      <w:pPr>
+        <w:rPr>
+          <w:noProof/>
+          <w:lang w:eastAsia="fr-FR"/>
+        </w:rPr>
+      </w:pPr>
+      <w:r>
+        <w:t>Les boutons sont en orange, pour inspirer le sentiment de succès tout autant que le courage.</w:t>
+      </w:r>
+      <w:r>
+        <w:rPr>
+          <w:noProof/>
+          <w:lang w:eastAsia="fr-FR"/>
+        </w:rPr>
+        <w:t xml:space="preserve"> </w:t>
+      </w:r>
       <w:r>
         <w:rPr>
           <w:noProof/>
@@ -699,17 +694,98 @@
         <mc:AlternateContent>
           <mc:Choice Requires="wps">
             <w:drawing>
-              <wp:anchor distT="0" distB="0" distL="114300" distR="114300" simplePos="0" relativeHeight="251659264" behindDoc="0" locked="0" layoutInCell="1" allowOverlap="1" wp14:anchorId="32862892" wp14:editId="5FCF3B29">
-                <wp:simplePos x="0" y="0"/>
-                <wp:positionH relativeFrom="column">
-                  <wp:posOffset>3233293</wp:posOffset>
-                </wp:positionH>
-                <wp:positionV relativeFrom="paragraph">
-                  <wp:posOffset>220802</wp:posOffset>
-                </wp:positionV>
+              <wp:inline distT="0" distB="0" distL="0" distR="0" wp14:anchorId="1E91A5CA" wp14:editId="5491F21A">
+                <wp:extent cx="929030" cy="146304"/>
+                <wp:effectExtent l="0" t="0" r="23495" b="25400"/>
+                <wp:docPr id="2" name="Rectangle 2"/>
+                <wp:cNvGraphicFramePr/>
+                <a:graphic xmlns:a="http://schemas.openxmlformats.org/drawingml/2006/main">
+                  <a:graphicData uri="http://schemas.microsoft.com/office/word/2010/wordprocessingShape">
+                    <wps:wsp>
+                      <wps:cNvSpPr/>
+                      <wps:spPr>
+                        <a:xfrm>
+                          <a:off x="0" y="0"/>
+                          <a:ext cx="929030" cy="146304"/>
+                        </a:xfrm>
+                        <a:prstGeom prst="rect">
+                          <a:avLst/>
+                        </a:prstGeom>
+                        <a:solidFill>
+                          <a:srgbClr val="E65400">
+                            <a:alpha val="70000"/>
+                          </a:srgbClr>
+                        </a:solidFill>
+                      </wps:spPr>
+                      <wps:style>
+                        <a:lnRef idx="2">
+                          <a:schemeClr val="accent1">
+                            <a:shade val="50000"/>
+                          </a:schemeClr>
+                        </a:lnRef>
+                        <a:fillRef idx="1">
+                          <a:schemeClr val="accent1"/>
+                        </a:fillRef>
+                        <a:effectRef idx="0">
+                          <a:schemeClr val="accent1"/>
+                        </a:effectRef>
+                        <a:fontRef idx="minor">
+                          <a:schemeClr val="lt1"/>
+                        </a:fontRef>
+                      </wps:style>
+                      <wps:bodyPr rot="0" spcFirstLastPara="0" vertOverflow="overflow" horzOverflow="overflow" vert="horz" wrap="square" lIns="91440" tIns="45720" rIns="91440" bIns="45720" numCol="1" spcCol="0" rtlCol="0" fromWordArt="0" anchor="ctr" anchorCtr="0" forceAA="0" compatLnSpc="1">
+                        <a:prstTxWarp prst="textNoShape">
+                          <a:avLst/>
+                        </a:prstTxWarp>
+                        <a:noAutofit/>
+                      </wps:bodyPr>
+                    </wps:wsp>
+                  </a:graphicData>
+                </a:graphic>
+              </wp:inline>
+            </w:drawing>
+          </mc:Choice>
+          <mc:Fallback>
+            <w:pict>
+              <v:rect w14:anchorId="3A911C9B" id="Rectangle 2" o:spid="_x0000_s1026" style="width:73.15pt;height:11.5pt;visibility:visible;mso-wrap-style:square;mso-left-percent:-10001;mso-top-percent:-10001;mso-position-horizontal:absolute;mso-position-horizontal-relative:char;mso-position-vertical:absolute;mso-position-vertical-relative:line;mso-left-percent:-10001;mso-top-percent:-10001;v-text-anchor:middle" o:gfxdata="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" fillcolor="#e65400" strokecolor="#1f4d78 [1604]" strokeweight="1pt">
+                <v:fill opacity="46003f"/>
+                <w10:anchorlock/>
+              </v:rect>
+            </w:pict>
+          </mc:Fallback>
+        </mc:AlternateContent>
+      </w:r>
+    </w:p>
+    <w:p>
+      <w:r>
+        <w:t>Les</w:t>
+      </w:r>
+      <w:r>
+        <w:t xml:space="preserve"> Pokémons sélectionnés pour </w:t>
+      </w:r>
+      <w:r>
+        <w:t>le combat</w:t>
+      </w:r>
+      <w:r>
+        <w:t xml:space="preserve"> ont une autre nuance de orange</w:t>
+      </w:r>
+      <w:r>
+        <w:t>.</w:t>
+      </w:r>
+      <w:r>
+        <w:br/>
+      </w:r>
+      <w:r>
+        <w:rPr>
+          <w:noProof/>
+          <w:lang w:eastAsia="fr-FR"/>
+        </w:rPr>
+        <mc:AlternateContent>
+          <mc:Choice Requires="wps">
+            <w:drawing>
+              <wp:inline distT="0" distB="0" distL="0" distR="0" wp14:anchorId="2EABD388" wp14:editId="10DED669">
                 <wp:extent cx="657860" cy="153619"/>
                 <wp:effectExtent l="0" t="0" r="27940" b="18415"/>
-                <wp:wrapNone/>
                 <wp:docPr id="1" name="Rectangle 1"/>
                 <wp:cNvGraphicFramePr/>
                 <a:graphic xmlns:a="http://schemas.openxmlformats.org/drawingml/2006/main">
@@ -755,114 +831,26 @@
                     </wps:wsp>
                   </a:graphicData>
                 </a:graphic>
-                <wp14:sizeRelV relativeFrom="margin">
-                  <wp14:pctHeight>0</wp14:pctHeight>
-                </wp14:sizeRelV>
-              </wp:anchor>
+              </wp:inline>
             </w:drawing>
           </mc:Choice>
           <mc:Fallback>
             <w:pict>
-              <v:rect w14:anchorId="3A91E6E0" id="Rectangle 1" o:spid="_x0000_s1026" style="position:absolute;margin-left:254.6pt;margin-top:17.4pt;width:51.8pt;height:12.1pt;z-index:251659264;visibility:visible;mso-wrap-style:square;mso-height-percent:0;mso-wrap-distance-left:9pt;mso-wrap-distance-top:0;mso-wrap-distance-right:9pt;mso-wrap-distance-bottom:0;mso-position-horizontal:absolute;mso-position-horizontal-relative:text;mso-position-vertical:absolute;mso-position-vertical-relative:text;mso-height-percent:0;mso-height-relative:margin;v-text-anchor:middle" o:gfxdata="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" fillcolor="#e07c29" strokecolor="#1f4d78 [1604]" strokeweight="1pt">
+              <v:rect w14:anchorId="57CE5025" id="Rectangle 1" o:spid="_x0000_s1026" style="width:51.8pt;height:12.1pt;visibility:visible;mso-wrap-style:square;mso-left-percent:-10001;mso-top-percent:-10001;mso-position-horizontal:absolute;mso-position-horizontal-relative:char;mso-position-vertical:absolute;mso-position-vertical-relative:line;mso-left-percent:-10001;mso-top-percent:-10001;v-text-anchor:middle" o:gfxdata="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" fillcolor="#e07c29" strokecolor="#1f4d78 [1604]" strokeweight="1pt">
                 <v:fill opacity="32896f"/>
+                <w10:anchorlock/>
               </v:rect>
             </w:pict>
           </mc:Fallback>
         </mc:AlternateContent>
       </w:r>
+    </w:p>
+    <w:p>
+      <w:r>
+        <w:t>Toutes les « textures » ont été récupérés sur Internet, en partie sur Poképédia, sinon ailleurs.</w:t>
+      </w:r>
       <w:bookmarkStart w:id="0" w:name="_GoBack"/>
-      <w:r>
-        <w:rPr>
-          <w:noProof/>
-          <w:lang w:eastAsia="fr-FR"/>
-        </w:rPr>
-        <mc:AlternateContent>
-          <mc:Choice Requires="wps">
-            <w:drawing>
-              <wp:anchor distT="0" distB="0" distL="114300" distR="114300" simplePos="0" relativeHeight="251660288" behindDoc="0" locked="0" layoutInCell="1" allowOverlap="1" wp14:anchorId="37D34888" wp14:editId="3F926BDD">
-                <wp:simplePos x="0" y="0"/>
-                <wp:positionH relativeFrom="column">
-                  <wp:posOffset>5339969</wp:posOffset>
-                </wp:positionH>
-                <wp:positionV relativeFrom="paragraph">
-                  <wp:posOffset>15722</wp:posOffset>
-                </wp:positionV>
-                <wp:extent cx="929030" cy="146304"/>
-                <wp:effectExtent l="0" t="0" r="23495" b="25400"/>
-                <wp:wrapNone/>
-                <wp:docPr id="2" name="Rectangle 2"/>
-                <wp:cNvGraphicFramePr/>
-                <a:graphic xmlns:a="http://schemas.openxmlformats.org/drawingml/2006/main">
-                  <a:graphicData uri="http://schemas.microsoft.com/office/word/2010/wordprocessingShape">
-                    <wps:wsp>
-                      <wps:cNvSpPr/>
-                      <wps:spPr>
-                        <a:xfrm>
-                          <a:off x="0" y="0"/>
-                          <a:ext cx="929030" cy="146304"/>
-                        </a:xfrm>
-                        <a:prstGeom prst="rect">
-                          <a:avLst/>
-                        </a:prstGeom>
-                        <a:solidFill>
-                          <a:srgbClr val="E65400">
-                            <a:alpha val="30196"/>
-                          </a:srgbClr>
-                        </a:solidFill>
-                      </wps:spPr>
-                      <wps:style>
-                        <a:lnRef idx="2">
-                          <a:schemeClr val="accent1">
-                            <a:shade val="50000"/>
-                          </a:schemeClr>
-                        </a:lnRef>
-                        <a:fillRef idx="1">
-                          <a:schemeClr val="accent1"/>
-                        </a:fillRef>
-                        <a:effectRef idx="0">
-                          <a:schemeClr val="accent1"/>
-                        </a:effectRef>
-                        <a:fontRef idx="minor">
-                          <a:schemeClr val="lt1"/>
-                        </a:fontRef>
-                      </wps:style>
-                      <wps:bodyPr rot="0" spcFirstLastPara="0" vertOverflow="overflow" horzOverflow="overflow" vert="horz" wrap="square" lIns="91440" tIns="45720" rIns="91440" bIns="45720" numCol="1" spcCol="0" rtlCol="0" fromWordArt="0" anchor="ctr" anchorCtr="0" forceAA="0" compatLnSpc="1">
-                        <a:prstTxWarp prst="textNoShape">
-                          <a:avLst/>
-                        </a:prstTxWarp>
-                        <a:noAutofit/>
-                      </wps:bodyPr>
-                    </wps:wsp>
-                  </a:graphicData>
-                </a:graphic>
-              </wp:anchor>
-            </w:drawing>
-          </mc:Choice>
-          <mc:Fallback>
-            <w:pict>
-              <v:rect w14:anchorId="652CB9C0" id="Rectangle 2" o:spid="_x0000_s1026" style="position:absolute;margin-left:420.45pt;margin-top:1.25pt;width:73.15pt;height:11.5pt;z-index:251660288;visibility:visible;mso-wrap-style:square;mso-wrap-distance-left:9pt;mso-wrap-distance-top:0;mso-wrap-distance-right:9pt;mso-wrap-distance-bottom:0;mso-position-horizontal:absolute;mso-position-horizontal-relative:text;mso-position-vertical:absolute;mso-position-vertical-relative:text;v-text-anchor:middle" o:gfxdata="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" fillcolor="#e65400" strokecolor="#1f4d78 [1604]" strokeweight="1pt">
-                <v:fill opacity="19789f"/>
-              </v:rect>
-            </w:pict>
-          </mc:Fallback>
-        </mc:AlternateContent>
-      </w:r>
       <w:bookmarkEnd w:id="0"/>
-      <w:r>
-        <w:t>Les boutons sont en orange, pour inspirer le sentiment de succès tout autant que le courage.</w:t>
-      </w:r>
-      <w:r>
-        <w:br/>
-      </w:r>
-      <w:r>
-        <w:t xml:space="preserve">Parfait pour les Pokémons sélectionnés pour </w:t>
-      </w:r>
-      <w:r>
-        <w:t>le combat</w:t>
-      </w:r>
-      <w:r>
-        <w:t>.</w:t>
-      </w:r>
     </w:p>
     <w:p/>
     <w:sectPr>
@@ -2114,7 +2102,7 @@
 </file>
 
 <file path=customXml/itemProps1.xml><?xml version="1.0" encoding="utf-8"?>
-<ds:datastoreItem xmlns:ds="http://schemas.openxmlformats.org/officeDocument/2006/customXml" ds:itemID="{313DAC68-9882-404E-9FE6-34CE1C5031E4}">
+<ds:datastoreItem xmlns:ds="http://schemas.openxmlformats.org/officeDocument/2006/customXml" ds:itemID="{C17BCC80-7167-4241-BF09-64AA91810FA8}">
   <ds:schemaRefs>
     <ds:schemaRef ds:uri="http://schemas.openxmlformats.org/officeDocument/2006/bibliography"/>
   </ds:schemaRefs>

</xml_diff>